<commit_message>
TS 4.6 Ghanam Jatai Changes WIP
</commit_message>
<xml_diff>
--- a/TS Jatai Ghanam Project/TS 4.6/TS 4.6 Ghanam Tamil Corrections.docx
+++ b/TS Jatai Ghanam Project/TS 4.6/TS 4.6 Ghanam Tamil Corrections.docx
@@ -140,10 +140,30 @@
           <w:bCs/>
           <w:sz w:val="32"/>
           <w:szCs w:val="32"/>
-          <w:highlight w:val="red"/>
           <w:u w:val="single"/>
         </w:rPr>
-        <w:t>????</w:t>
+        <w:t>30</w:t>
+      </w:r>
+      <w:r>
+        <w:rPr>
+          <w:b/>
+          <w:bCs/>
+          <w:sz w:val="32"/>
+          <w:szCs w:val="32"/>
+          <w:u w:val="single"/>
+          <w:vertAlign w:val="superscript"/>
+        </w:rPr>
+        <w:t>th</w:t>
+      </w:r>
+      <w:r>
+        <w:rPr>
+          <w:b/>
+          <w:bCs/>
+          <w:sz w:val="32"/>
+          <w:szCs w:val="32"/>
+          <w:u w:val="single"/>
+        </w:rPr>
+        <w:t xml:space="preserve"> April 2024</w:t>
       </w:r>
       <w:r>
         <w:rPr>
@@ -30153,406 +30173,24 @@
           </w:tcPr>
           <w:p>
             <w:pPr>
-              <w:widowControl w:val="0"/>
               <w:autoSpaceDE w:val="0"/>
               <w:autoSpaceDN w:val="0"/>
               <w:adjustRightInd w:val="0"/>
-              <w:spacing w:before="0" w:line="240" w:lineRule="auto"/>
-              <w:rPr>
-                <w:rFonts w:ascii="BRH Devanagari Extra" w:hAnsi="BRH Devanagari Extra" w:cs="BRH Devanagari Extra"/>
-                <w:color w:val="000000"/>
-                <w:sz w:val="32"/>
-                <w:szCs w:val="32"/>
+              <w:rPr>
+                <w:rFonts w:ascii="Latha" w:hAnsi="Latha" w:cs="Latha"/>
+                <w:szCs w:val="24"/>
+                <w:lang w:bidi="ta-IN"/>
               </w:rPr>
             </w:pPr>
             <w:r>
               <w:rPr>
-                <w:rFonts w:ascii="BRH Devanagari Extra" w:hAnsi="BRH Devanagari Extra" w:cs="BRH Devanagari Extra"/>
-                <w:color w:val="000000"/>
-                <w:sz w:val="32"/>
-                <w:szCs w:val="32"/>
+                <w:rFonts w:ascii="Latha" w:hAnsi="Latha" w:cs="Latha"/>
+                <w:b/>
+                <w:bCs/>
+                <w:szCs w:val="24"/>
+                <w:lang w:bidi="ta-IN"/>
               </w:rPr>
               <w:lastRenderedPageBreak/>
-              <w:t>(</w:t>
-            </w:r>
-            <w:r>
-              <w:rPr>
-                <w:rFonts w:cs="BRH Devanagari Extra"/>
-                <w:color w:val="000000"/>
-                <w:szCs w:val="32"/>
-              </w:rPr>
-              <w:t>5</w:t>
-            </w:r>
-            <w:r>
-              <w:rPr>
-                <w:rFonts w:ascii="BRH Devanagari Extra" w:hAnsi="BRH Devanagari Extra" w:cs="BRH Devanagari Extra"/>
-                <w:color w:val="000000"/>
-                <w:sz w:val="32"/>
-                <w:szCs w:val="32"/>
-              </w:rPr>
-              <w:t>)</w:t>
-            </w:r>
-            <w:r>
-              <w:rPr>
-                <w:rFonts w:cs="BRH Devanagari Extra"/>
-                <w:color w:val="000000"/>
-                <w:szCs w:val="32"/>
-              </w:rPr>
-              <w:t>[P39</w:t>
-            </w:r>
-            <w:r>
-              <w:rPr>
-                <w:rFonts w:ascii="BRH Devanagari Extra" w:hAnsi="BRH Devanagari Extra" w:cs="BRH Devanagari Extra"/>
-                <w:color w:val="000000"/>
-                <w:sz w:val="32"/>
-                <w:szCs w:val="32"/>
-              </w:rPr>
-              <w:t xml:space="preserve">] </w:t>
-            </w:r>
-            <w:r>
-              <w:rPr>
-                <w:rFonts w:cs="BRH Devanagari Extra"/>
-                <w:color w:val="000000"/>
-                <w:szCs w:val="32"/>
-              </w:rPr>
-              <w:t>4</w:t>
-            </w:r>
-            <w:r>
-              <w:rPr>
-                <w:rFonts w:ascii="BRH Devanagari Extra" w:hAnsi="BRH Devanagari Extra" w:cs="BRH Devanagari Extra"/>
-                <w:color w:val="000000"/>
-                <w:sz w:val="32"/>
-                <w:szCs w:val="32"/>
-              </w:rPr>
-              <w:t>.</w:t>
-            </w:r>
-            <w:r>
-              <w:rPr>
-                <w:rFonts w:cs="BRH Devanagari Extra"/>
-                <w:color w:val="000000"/>
-                <w:szCs w:val="32"/>
-              </w:rPr>
-              <w:t>6</w:t>
-            </w:r>
-            <w:r>
-              <w:rPr>
-                <w:rFonts w:ascii="BRH Devanagari Extra" w:hAnsi="BRH Devanagari Extra" w:cs="BRH Devanagari Extra"/>
-                <w:color w:val="000000"/>
-                <w:sz w:val="32"/>
-                <w:szCs w:val="32"/>
-              </w:rPr>
-              <w:t>.</w:t>
-            </w:r>
-            <w:r>
-              <w:rPr>
-                <w:rFonts w:cs="BRH Devanagari Extra"/>
-                <w:color w:val="000000"/>
-                <w:szCs w:val="32"/>
-              </w:rPr>
-              <w:t>8</w:t>
-            </w:r>
-            <w:r>
-              <w:rPr>
-                <w:rFonts w:ascii="BRH Devanagari Extra" w:hAnsi="BRH Devanagari Extra" w:cs="BRH Devanagari Extra"/>
-                <w:color w:val="000000"/>
-                <w:sz w:val="32"/>
-                <w:szCs w:val="32"/>
-              </w:rPr>
-              <w:t>.</w:t>
-            </w:r>
-            <w:r>
-              <w:rPr>
-                <w:rFonts w:cs="BRH Devanagari Extra"/>
-                <w:color w:val="000000"/>
-                <w:szCs w:val="32"/>
-              </w:rPr>
-              <w:t>1</w:t>
-            </w:r>
-            <w:r>
-              <w:rPr>
-                <w:rFonts w:ascii="BRH Devanagari Extra" w:hAnsi="BRH Devanagari Extra" w:cs="BRH Devanagari Extra"/>
-                <w:color w:val="000000"/>
-                <w:sz w:val="32"/>
-                <w:szCs w:val="32"/>
-              </w:rPr>
-              <w:t>(</w:t>
-            </w:r>
-            <w:r>
-              <w:rPr>
-                <w:rFonts w:cs="BRH Devanagari Extra"/>
-                <w:color w:val="000000"/>
-                <w:szCs w:val="32"/>
-              </w:rPr>
-              <w:t>5</w:t>
-            </w:r>
-            <w:r>
-              <w:rPr>
-                <w:rFonts w:ascii="BRH Devanagari Extra" w:hAnsi="BRH Devanagari Extra" w:cs="BRH Devanagari Extra"/>
-                <w:color w:val="000000"/>
-                <w:sz w:val="32"/>
-                <w:szCs w:val="32"/>
-              </w:rPr>
-              <w:t>)-  A</w:t>
-            </w:r>
-            <w:r>
-              <w:rPr>
-                <w:rFonts w:ascii="BRH Malayalam Extra" w:hAnsi="BRH Malayalam Extra" w:cs="BRH Devanagari Extra"/>
-                <w:color w:val="000000"/>
-                <w:szCs w:val="32"/>
-              </w:rPr>
-              <w:t>–</w:t>
-            </w:r>
-            <w:r>
-              <w:rPr>
-                <w:rFonts w:ascii="BRH Devanagari Extra" w:hAnsi="BRH Devanagari Extra" w:cs="BRH Devanagari Extra"/>
-                <w:color w:val="000000"/>
-                <w:sz w:val="32"/>
-                <w:szCs w:val="32"/>
-              </w:rPr>
-              <w:t>rÉï</w:t>
-            </w:r>
-            <w:r>
-              <w:rPr>
-                <w:rFonts w:ascii="BRH Malayalam Extra" w:hAnsi="BRH Malayalam Extra" w:cs="BRH Devanagari Extra"/>
-                <w:color w:val="000000"/>
-                <w:szCs w:val="32"/>
-              </w:rPr>
-              <w:t>–</w:t>
-            </w:r>
-            <w:r>
-              <w:rPr>
-                <w:rFonts w:ascii="BRH Devanagari Extra" w:hAnsi="BRH Devanagari Extra" w:cs="BRH Devanagari Extra"/>
-                <w:color w:val="000000"/>
-                <w:sz w:val="32"/>
-                <w:szCs w:val="32"/>
-              </w:rPr>
-              <w:t>qÉÉ | AÉ</w:t>
-            </w:r>
-            <w:r>
-              <w:rPr>
-                <w:rFonts w:ascii="BRH Malayalam Extra" w:hAnsi="BRH Malayalam Extra" w:cs="BRH Devanagari Extra"/>
-                <w:color w:val="000000"/>
-                <w:szCs w:val="32"/>
-              </w:rPr>
-              <w:t>–</w:t>
-            </w:r>
-            <w:r>
-              <w:rPr>
-                <w:rFonts w:ascii="BRH Devanagari Extra" w:hAnsi="BRH Devanagari Extra" w:cs="BRH Devanagari Extra"/>
-                <w:color w:val="000000"/>
-                <w:sz w:val="32"/>
-                <w:szCs w:val="32"/>
-              </w:rPr>
-              <w:t>rÉÑÈ | ClSìþÈ |</w:t>
-            </w:r>
-          </w:p>
-          <w:p>
-            <w:pPr>
-              <w:widowControl w:val="0"/>
-              <w:autoSpaceDE w:val="0"/>
-              <w:autoSpaceDN w:val="0"/>
-              <w:adjustRightInd w:val="0"/>
-              <w:spacing w:before="0" w:line="240" w:lineRule="auto"/>
-              <w:rPr>
-                <w:rFonts w:ascii="BRH Devanagari Extra" w:hAnsi="BRH Devanagari Extra" w:cs="BRH Devanagari Extra"/>
-                <w:color w:val="000000"/>
-                <w:sz w:val="32"/>
-                <w:szCs w:val="32"/>
-              </w:rPr>
-            </w:pPr>
-            <w:r>
-              <w:rPr>
-                <w:rFonts w:ascii="BRH Devanagari Extra" w:hAnsi="BRH Devanagari Extra" w:cs="BRH Devanagari Extra"/>
-                <w:color w:val="000000"/>
-                <w:sz w:val="32"/>
-                <w:szCs w:val="32"/>
-              </w:rPr>
-              <w:t>A</w:t>
-            </w:r>
-            <w:r>
-              <w:rPr>
-                <w:rFonts w:ascii="BRH Malayalam Extra" w:hAnsi="BRH Malayalam Extra" w:cs="BRH Devanagari Extra"/>
-                <w:color w:val="000000"/>
-                <w:szCs w:val="32"/>
-              </w:rPr>
-              <w:t>–</w:t>
-            </w:r>
-            <w:r>
-              <w:rPr>
-                <w:rFonts w:ascii="BRH Devanagari Extra" w:hAnsi="BRH Devanagari Extra" w:cs="BRH Devanagari Extra"/>
-                <w:color w:val="000000"/>
-                <w:sz w:val="32"/>
-                <w:szCs w:val="32"/>
-              </w:rPr>
-              <w:t>rÉï</w:t>
-            </w:r>
-            <w:r>
-              <w:rPr>
-                <w:rFonts w:ascii="BRH Malayalam Extra" w:hAnsi="BRH Malayalam Extra" w:cs="BRH Devanagari Extra"/>
-                <w:color w:val="000000"/>
-                <w:szCs w:val="32"/>
-              </w:rPr>
-              <w:t>–</w:t>
-            </w:r>
-            <w:r>
-              <w:rPr>
-                <w:rFonts w:ascii="BRH Devanagari Extra" w:hAnsi="BRH Devanagari Extra" w:cs="BRH Devanagari Extra"/>
-                <w:color w:val="000000"/>
-                <w:sz w:val="32"/>
-                <w:szCs w:val="32"/>
-              </w:rPr>
-              <w:t>qÉÉ ÅÅrÉÑ UÉ</w:t>
-            </w:r>
-            <w:r>
-              <w:rPr>
-                <w:rFonts w:ascii="BRH Malayalam Extra" w:hAnsi="BRH Malayalam Extra" w:cs="BRH Devanagari Extra"/>
-                <w:color w:val="000000"/>
-                <w:szCs w:val="32"/>
-              </w:rPr>
-              <w:t>–</w:t>
-            </w:r>
-            <w:r>
-              <w:rPr>
-                <w:rFonts w:ascii="BRH Devanagari Extra" w:hAnsi="BRH Devanagari Extra" w:cs="BRH Devanagari Extra"/>
-                <w:color w:val="000000"/>
-                <w:sz w:val="32"/>
-                <w:szCs w:val="32"/>
-              </w:rPr>
-              <w:t>rÉÑ UþrÉï</w:t>
-            </w:r>
-            <w:r>
-              <w:rPr>
-                <w:rFonts w:ascii="BRH Malayalam Extra" w:hAnsi="BRH Malayalam Extra" w:cs="BRH Devanagari Extra"/>
-                <w:color w:val="000000"/>
-                <w:szCs w:val="32"/>
-              </w:rPr>
-              <w:t>–</w:t>
-            </w:r>
-            <w:r>
-              <w:rPr>
-                <w:rFonts w:ascii="BRH Devanagari Extra" w:hAnsi="BRH Devanagari Extra" w:cs="BRH Devanagari Extra"/>
-                <w:color w:val="000000"/>
-                <w:sz w:val="32"/>
-                <w:szCs w:val="32"/>
-              </w:rPr>
-              <w:t xml:space="preserve">qÉÉ </w:t>
-            </w:r>
-            <w:r>
-              <w:rPr>
-                <w:rFonts w:ascii="BRH Devanagari Extra" w:hAnsi="BRH Devanagari Extra" w:cs="BRH Devanagari Extra"/>
-                <w:color w:val="000000"/>
-                <w:sz w:val="32"/>
-                <w:szCs w:val="32"/>
-                <w:highlight w:val="yellow"/>
-              </w:rPr>
-              <w:t>ÅrÉ</w:t>
-            </w:r>
-            <w:r>
-              <w:rPr>
-                <w:rFonts w:ascii="BRH Malayalam Extra" w:hAnsi="BRH Malayalam Extra" w:cs="BRH Devanagari Extra"/>
-                <w:color w:val="000000"/>
-                <w:szCs w:val="32"/>
-                <w:highlight w:val="yellow"/>
-              </w:rPr>
-              <w:t>–</w:t>
-            </w:r>
-            <w:r>
-              <w:rPr>
-                <w:rFonts w:ascii="BRH Devanagari Extra" w:hAnsi="BRH Devanagari Extra" w:cs="BRH Devanagari Extra"/>
-                <w:color w:val="000000"/>
-                <w:sz w:val="32"/>
-                <w:szCs w:val="32"/>
-              </w:rPr>
-              <w:t>qÉÉ ÅÅrÉÑ ËUlSì</w:t>
-            </w:r>
-            <w:r>
-              <w:rPr>
-                <w:rFonts w:ascii="BRH Malayalam Extra" w:hAnsi="BRH Malayalam Extra" w:cs="BRH Devanagari Extra"/>
-                <w:color w:val="000000"/>
-                <w:szCs w:val="32"/>
-              </w:rPr>
-              <w:t>–</w:t>
-            </w:r>
-            <w:r>
-              <w:rPr>
-                <w:rFonts w:ascii="BRH Devanagari Extra" w:hAnsi="BRH Devanagari Extra" w:cs="BRH Devanagari Extra"/>
-                <w:color w:val="000000"/>
-                <w:sz w:val="32"/>
-                <w:szCs w:val="32"/>
-              </w:rPr>
-              <w:t xml:space="preserve"> ClSìþ AÉ</w:t>
-            </w:r>
-            <w:r>
-              <w:rPr>
-                <w:rFonts w:ascii="BRH Malayalam Extra" w:hAnsi="BRH Malayalam Extra" w:cs="BRH Devanagari Extra"/>
-                <w:color w:val="000000"/>
-                <w:szCs w:val="32"/>
-              </w:rPr>
-              <w:t>–</w:t>
-            </w:r>
-            <w:r>
-              <w:rPr>
-                <w:rFonts w:ascii="BRH Devanagari Extra" w:hAnsi="BRH Devanagari Extra" w:cs="BRH Devanagari Extra"/>
-                <w:color w:val="000000"/>
-                <w:sz w:val="32"/>
-                <w:szCs w:val="32"/>
-              </w:rPr>
-              <w:t>rÉÑ UþrÉï</w:t>
-            </w:r>
-            <w:r>
-              <w:rPr>
-                <w:rFonts w:ascii="BRH Malayalam Extra" w:hAnsi="BRH Malayalam Extra" w:cs="BRH Devanagari Extra"/>
-                <w:color w:val="000000"/>
-                <w:szCs w:val="32"/>
-              </w:rPr>
-              <w:t>–</w:t>
-            </w:r>
-            <w:r>
-              <w:rPr>
-                <w:rFonts w:ascii="BRH Devanagari Extra" w:hAnsi="BRH Devanagari Extra" w:cs="BRH Devanagari Extra"/>
-                <w:color w:val="000000"/>
-                <w:sz w:val="32"/>
-                <w:szCs w:val="32"/>
-              </w:rPr>
-              <w:t>qÉÉ ÅrÉï</w:t>
-            </w:r>
-            <w:r>
-              <w:rPr>
-                <w:rFonts w:ascii="BRH Malayalam Extra" w:hAnsi="BRH Malayalam Extra" w:cs="BRH Devanagari Extra"/>
-                <w:color w:val="000000"/>
-                <w:szCs w:val="32"/>
-              </w:rPr>
-              <w:t>–</w:t>
-            </w:r>
-            <w:r>
-              <w:rPr>
-                <w:rFonts w:ascii="BRH Devanagari Extra" w:hAnsi="BRH Devanagari Extra" w:cs="BRH Devanagari Extra"/>
-                <w:color w:val="000000"/>
-                <w:sz w:val="32"/>
-                <w:szCs w:val="32"/>
-              </w:rPr>
-              <w:t xml:space="preserve">qÉÉ ÅÅrÉÑ ËUlSìþÈ | </w:t>
-            </w:r>
-          </w:p>
-          <w:p>
-            <w:pPr>
-              <w:autoSpaceDE w:val="0"/>
-              <w:autoSpaceDN w:val="0"/>
-              <w:adjustRightInd w:val="0"/>
-              <w:rPr>
-                <w:rFonts w:ascii="Latha" w:hAnsi="Latha" w:cs="Latha"/>
-                <w:szCs w:val="24"/>
-                <w:lang w:bidi="ta-IN"/>
-              </w:rPr>
-            </w:pPr>
-            <w:r>
-              <w:rPr>
-                <w:rFonts w:ascii="Latha" w:hAnsi="Latha" w:cs="Latha"/>
-                <w:b/>
-                <w:bCs/>
-                <w:szCs w:val="24"/>
-                <w:lang w:bidi="ta-IN"/>
-              </w:rPr>
               <w:t>(</w:t>
             </w:r>
             <w:r>
@@ -31376,388 +31014,6 @@
               <w:right w:val="single" w:sz="4" w:space="0" w:color="000000"/>
             </w:tcBorders>
           </w:tcPr>
-          <w:p>
-            <w:pPr>
-              <w:widowControl w:val="0"/>
-              <w:autoSpaceDE w:val="0"/>
-              <w:autoSpaceDN w:val="0"/>
-              <w:adjustRightInd w:val="0"/>
-              <w:spacing w:before="0" w:line="240" w:lineRule="auto"/>
-              <w:rPr>
-                <w:rFonts w:ascii="BRH Devanagari Extra" w:hAnsi="BRH Devanagari Extra" w:cs="BRH Devanagari Extra"/>
-                <w:color w:val="000000"/>
-                <w:sz w:val="32"/>
-                <w:szCs w:val="32"/>
-              </w:rPr>
-            </w:pPr>
-            <w:r>
-              <w:rPr>
-                <w:rFonts w:ascii="BRH Devanagari Extra" w:hAnsi="BRH Devanagari Extra" w:cs="BRH Devanagari Extra"/>
-                <w:color w:val="000000"/>
-                <w:sz w:val="32"/>
-                <w:szCs w:val="32"/>
-              </w:rPr>
-              <w:t>(</w:t>
-            </w:r>
-            <w:r>
-              <w:rPr>
-                <w:rFonts w:cs="BRH Devanagari Extra"/>
-                <w:color w:val="000000"/>
-                <w:szCs w:val="32"/>
-              </w:rPr>
-              <w:t>5</w:t>
-            </w:r>
-            <w:r>
-              <w:rPr>
-                <w:rFonts w:ascii="BRH Devanagari Extra" w:hAnsi="BRH Devanagari Extra" w:cs="BRH Devanagari Extra"/>
-                <w:color w:val="000000"/>
-                <w:sz w:val="32"/>
-                <w:szCs w:val="32"/>
-              </w:rPr>
-              <w:t>)</w:t>
-            </w:r>
-            <w:r>
-              <w:rPr>
-                <w:rFonts w:cs="BRH Devanagari Extra"/>
-                <w:color w:val="000000"/>
-                <w:szCs w:val="32"/>
-              </w:rPr>
-              <w:t>[P39</w:t>
-            </w:r>
-            <w:r>
-              <w:rPr>
-                <w:rFonts w:ascii="BRH Devanagari Extra" w:hAnsi="BRH Devanagari Extra" w:cs="BRH Devanagari Extra"/>
-                <w:color w:val="000000"/>
-                <w:sz w:val="32"/>
-                <w:szCs w:val="32"/>
-              </w:rPr>
-              <w:t xml:space="preserve">] </w:t>
-            </w:r>
-            <w:r>
-              <w:rPr>
-                <w:rFonts w:cs="BRH Devanagari Extra"/>
-                <w:color w:val="000000"/>
-                <w:szCs w:val="32"/>
-              </w:rPr>
-              <w:t>4</w:t>
-            </w:r>
-            <w:r>
-              <w:rPr>
-                <w:rFonts w:ascii="BRH Devanagari Extra" w:hAnsi="BRH Devanagari Extra" w:cs="BRH Devanagari Extra"/>
-                <w:color w:val="000000"/>
-                <w:sz w:val="32"/>
-                <w:szCs w:val="32"/>
-              </w:rPr>
-              <w:t>.</w:t>
-            </w:r>
-            <w:r>
-              <w:rPr>
-                <w:rFonts w:cs="BRH Devanagari Extra"/>
-                <w:color w:val="000000"/>
-                <w:szCs w:val="32"/>
-              </w:rPr>
-              <w:t>6</w:t>
-            </w:r>
-            <w:r>
-              <w:rPr>
-                <w:rFonts w:ascii="BRH Devanagari Extra" w:hAnsi="BRH Devanagari Extra" w:cs="BRH Devanagari Extra"/>
-                <w:color w:val="000000"/>
-                <w:sz w:val="32"/>
-                <w:szCs w:val="32"/>
-              </w:rPr>
-              <w:t>.</w:t>
-            </w:r>
-            <w:r>
-              <w:rPr>
-                <w:rFonts w:cs="BRH Devanagari Extra"/>
-                <w:color w:val="000000"/>
-                <w:szCs w:val="32"/>
-              </w:rPr>
-              <w:t>8</w:t>
-            </w:r>
-            <w:r>
-              <w:rPr>
-                <w:rFonts w:ascii="BRH Devanagari Extra" w:hAnsi="BRH Devanagari Extra" w:cs="BRH Devanagari Extra"/>
-                <w:color w:val="000000"/>
-                <w:sz w:val="32"/>
-                <w:szCs w:val="32"/>
-              </w:rPr>
-              <w:t>.</w:t>
-            </w:r>
-            <w:r>
-              <w:rPr>
-                <w:rFonts w:cs="BRH Devanagari Extra"/>
-                <w:color w:val="000000"/>
-                <w:szCs w:val="32"/>
-              </w:rPr>
-              <w:t>1</w:t>
-            </w:r>
-            <w:r>
-              <w:rPr>
-                <w:rFonts w:ascii="BRH Devanagari Extra" w:hAnsi="BRH Devanagari Extra" w:cs="BRH Devanagari Extra"/>
-                <w:color w:val="000000"/>
-                <w:sz w:val="32"/>
-                <w:szCs w:val="32"/>
-              </w:rPr>
-              <w:t>(</w:t>
-            </w:r>
-            <w:r>
-              <w:rPr>
-                <w:rFonts w:cs="BRH Devanagari Extra"/>
-                <w:color w:val="000000"/>
-                <w:szCs w:val="32"/>
-              </w:rPr>
-              <w:t>5</w:t>
-            </w:r>
-            <w:r>
-              <w:rPr>
-                <w:rFonts w:ascii="BRH Devanagari Extra" w:hAnsi="BRH Devanagari Extra" w:cs="BRH Devanagari Extra"/>
-                <w:color w:val="000000"/>
-                <w:sz w:val="32"/>
-                <w:szCs w:val="32"/>
-              </w:rPr>
-              <w:t>)-  A</w:t>
-            </w:r>
-            <w:r>
-              <w:rPr>
-                <w:rFonts w:ascii="BRH Malayalam Extra" w:hAnsi="BRH Malayalam Extra" w:cs="BRH Devanagari Extra"/>
-                <w:color w:val="000000"/>
-                <w:szCs w:val="32"/>
-              </w:rPr>
-              <w:t>–</w:t>
-            </w:r>
-            <w:r>
-              <w:rPr>
-                <w:rFonts w:ascii="BRH Devanagari Extra" w:hAnsi="BRH Devanagari Extra" w:cs="BRH Devanagari Extra"/>
-                <w:color w:val="000000"/>
-                <w:sz w:val="32"/>
-                <w:szCs w:val="32"/>
-              </w:rPr>
-              <w:t>rÉï</w:t>
-            </w:r>
-            <w:r>
-              <w:rPr>
-                <w:rFonts w:ascii="BRH Malayalam Extra" w:hAnsi="BRH Malayalam Extra" w:cs="BRH Devanagari Extra"/>
-                <w:color w:val="000000"/>
-                <w:szCs w:val="32"/>
-              </w:rPr>
-              <w:t>–</w:t>
-            </w:r>
-            <w:r>
-              <w:rPr>
-                <w:rFonts w:ascii="BRH Devanagari Extra" w:hAnsi="BRH Devanagari Extra" w:cs="BRH Devanagari Extra"/>
-                <w:color w:val="000000"/>
-                <w:sz w:val="32"/>
-                <w:szCs w:val="32"/>
-              </w:rPr>
-              <w:t>qÉÉ | AÉ</w:t>
-            </w:r>
-            <w:r>
-              <w:rPr>
-                <w:rFonts w:ascii="BRH Malayalam Extra" w:hAnsi="BRH Malayalam Extra" w:cs="BRH Devanagari Extra"/>
-                <w:color w:val="000000"/>
-                <w:szCs w:val="32"/>
-              </w:rPr>
-              <w:t>–</w:t>
-            </w:r>
-            <w:r>
-              <w:rPr>
-                <w:rFonts w:ascii="BRH Devanagari Extra" w:hAnsi="BRH Devanagari Extra" w:cs="BRH Devanagari Extra"/>
-                <w:color w:val="000000"/>
-                <w:sz w:val="32"/>
-                <w:szCs w:val="32"/>
-              </w:rPr>
-              <w:t>rÉÑÈ | ClSìþÈ |</w:t>
-            </w:r>
-          </w:p>
-          <w:p>
-            <w:pPr>
-              <w:widowControl w:val="0"/>
-              <w:autoSpaceDE w:val="0"/>
-              <w:autoSpaceDN w:val="0"/>
-              <w:adjustRightInd w:val="0"/>
-              <w:spacing w:before="0" w:line="240" w:lineRule="auto"/>
-              <w:rPr>
-                <w:rFonts w:ascii="BRH Devanagari Extra" w:hAnsi="BRH Devanagari Extra" w:cs="BRH Devanagari Extra"/>
-                <w:color w:val="000000"/>
-                <w:sz w:val="32"/>
-                <w:szCs w:val="32"/>
-              </w:rPr>
-            </w:pPr>
-            <w:r>
-              <w:rPr>
-                <w:rFonts w:ascii="BRH Devanagari Extra" w:hAnsi="BRH Devanagari Extra" w:cs="BRH Devanagari Extra"/>
-                <w:color w:val="000000"/>
-                <w:sz w:val="32"/>
-                <w:szCs w:val="32"/>
-              </w:rPr>
-              <w:t>A</w:t>
-            </w:r>
-            <w:r>
-              <w:rPr>
-                <w:rFonts w:ascii="BRH Malayalam Extra" w:hAnsi="BRH Malayalam Extra" w:cs="BRH Devanagari Extra"/>
-                <w:color w:val="000000"/>
-                <w:szCs w:val="32"/>
-              </w:rPr>
-              <w:t>–</w:t>
-            </w:r>
-            <w:r>
-              <w:rPr>
-                <w:rFonts w:ascii="BRH Devanagari Extra" w:hAnsi="BRH Devanagari Extra" w:cs="BRH Devanagari Extra"/>
-                <w:color w:val="000000"/>
-                <w:sz w:val="32"/>
-                <w:szCs w:val="32"/>
-              </w:rPr>
-              <w:t>rÉï</w:t>
-            </w:r>
-            <w:r>
-              <w:rPr>
-                <w:rFonts w:ascii="BRH Malayalam Extra" w:hAnsi="BRH Malayalam Extra" w:cs="BRH Devanagari Extra"/>
-                <w:color w:val="000000"/>
-                <w:szCs w:val="32"/>
-              </w:rPr>
-              <w:t>–</w:t>
-            </w:r>
-            <w:r>
-              <w:rPr>
-                <w:rFonts w:ascii="BRH Devanagari Extra" w:hAnsi="BRH Devanagari Extra" w:cs="BRH Devanagari Extra"/>
-                <w:color w:val="000000"/>
-                <w:sz w:val="32"/>
-                <w:szCs w:val="32"/>
-              </w:rPr>
-              <w:t>qÉÉ ÅÅrÉÑ UÉ</w:t>
-            </w:r>
-            <w:r>
-              <w:rPr>
-                <w:rFonts w:ascii="BRH Malayalam Extra" w:hAnsi="BRH Malayalam Extra" w:cs="BRH Devanagari Extra"/>
-                <w:color w:val="000000"/>
-                <w:szCs w:val="32"/>
-              </w:rPr>
-              <w:t>–</w:t>
-            </w:r>
-            <w:r>
-              <w:rPr>
-                <w:rFonts w:ascii="BRH Devanagari Extra" w:hAnsi="BRH Devanagari Extra" w:cs="BRH Devanagari Extra"/>
-                <w:color w:val="000000"/>
-                <w:sz w:val="32"/>
-                <w:szCs w:val="32"/>
-              </w:rPr>
-              <w:t>rÉÑ UþrÉï</w:t>
-            </w:r>
-            <w:r>
-              <w:rPr>
-                <w:rFonts w:ascii="BRH Malayalam Extra" w:hAnsi="BRH Malayalam Extra" w:cs="BRH Devanagari Extra"/>
-                <w:color w:val="000000"/>
-                <w:szCs w:val="32"/>
-              </w:rPr>
-              <w:t>–</w:t>
-            </w:r>
-            <w:r>
-              <w:rPr>
-                <w:rFonts w:ascii="BRH Devanagari Extra" w:hAnsi="BRH Devanagari Extra" w:cs="BRH Devanagari Extra"/>
-                <w:color w:val="000000"/>
-                <w:sz w:val="32"/>
-                <w:szCs w:val="32"/>
-              </w:rPr>
-              <w:t xml:space="preserve">qÉÉ </w:t>
-            </w:r>
-            <w:r>
-              <w:rPr>
-                <w:rFonts w:ascii="BRH Devanagari Extra" w:hAnsi="BRH Devanagari Extra" w:cs="BRH Devanagari Extra"/>
-                <w:color w:val="000000"/>
-                <w:sz w:val="32"/>
-                <w:szCs w:val="32"/>
-                <w:highlight w:val="green"/>
-              </w:rPr>
-              <w:t>ÅrÉï</w:t>
-            </w:r>
-            <w:r>
-              <w:rPr>
-                <w:rFonts w:ascii="BRH Malayalam Extra" w:hAnsi="BRH Malayalam Extra" w:cs="BRH Devanagari Extra"/>
-                <w:color w:val="000000"/>
-                <w:szCs w:val="32"/>
-                <w:highlight w:val="yellow"/>
-              </w:rPr>
-              <w:t>–</w:t>
-            </w:r>
-            <w:r>
-              <w:rPr>
-                <w:rFonts w:ascii="BRH Devanagari Extra" w:hAnsi="BRH Devanagari Extra" w:cs="BRH Devanagari Extra"/>
-                <w:color w:val="000000"/>
-                <w:sz w:val="32"/>
-                <w:szCs w:val="32"/>
-              </w:rPr>
-              <w:t>qÉÉ ÅÅrÉÑ ËUlSì</w:t>
-            </w:r>
-            <w:r>
-              <w:rPr>
-                <w:rFonts w:ascii="BRH Malayalam Extra" w:hAnsi="BRH Malayalam Extra" w:cs="BRH Devanagari Extra"/>
-                <w:color w:val="000000"/>
-                <w:szCs w:val="32"/>
-              </w:rPr>
-              <w:t>–</w:t>
-            </w:r>
-            <w:r>
-              <w:rPr>
-                <w:rFonts w:ascii="BRH Devanagari Extra" w:hAnsi="BRH Devanagari Extra" w:cs="BRH Devanagari Extra"/>
-                <w:color w:val="000000"/>
-                <w:sz w:val="32"/>
-                <w:szCs w:val="32"/>
-              </w:rPr>
-              <w:t xml:space="preserve"> ClSìþ AÉ</w:t>
-            </w:r>
-            <w:r>
-              <w:rPr>
-                <w:rFonts w:ascii="BRH Malayalam Extra" w:hAnsi="BRH Malayalam Extra" w:cs="BRH Devanagari Extra"/>
-                <w:color w:val="000000"/>
-                <w:szCs w:val="32"/>
-              </w:rPr>
-              <w:t>–</w:t>
-            </w:r>
-            <w:r>
-              <w:rPr>
-                <w:rFonts w:ascii="BRH Devanagari Extra" w:hAnsi="BRH Devanagari Extra" w:cs="BRH Devanagari Extra"/>
-                <w:color w:val="000000"/>
-                <w:sz w:val="32"/>
-                <w:szCs w:val="32"/>
-              </w:rPr>
-              <w:t>rÉÑ UþrÉï</w:t>
-            </w:r>
-            <w:r>
-              <w:rPr>
-                <w:rFonts w:ascii="BRH Malayalam Extra" w:hAnsi="BRH Malayalam Extra" w:cs="BRH Devanagari Extra"/>
-                <w:color w:val="000000"/>
-                <w:szCs w:val="32"/>
-              </w:rPr>
-              <w:t>–</w:t>
-            </w:r>
-            <w:r>
-              <w:rPr>
-                <w:rFonts w:ascii="BRH Devanagari Extra" w:hAnsi="BRH Devanagari Extra" w:cs="BRH Devanagari Extra"/>
-                <w:color w:val="000000"/>
-                <w:sz w:val="32"/>
-                <w:szCs w:val="32"/>
-              </w:rPr>
-              <w:t>qÉÉ ÅrÉï</w:t>
-            </w:r>
-            <w:r>
-              <w:rPr>
-                <w:rFonts w:ascii="BRH Malayalam Extra" w:hAnsi="BRH Malayalam Extra" w:cs="BRH Devanagari Extra"/>
-                <w:color w:val="000000"/>
-                <w:szCs w:val="32"/>
-              </w:rPr>
-              <w:t>–</w:t>
-            </w:r>
-            <w:r>
-              <w:rPr>
-                <w:rFonts w:ascii="BRH Devanagari Extra" w:hAnsi="BRH Devanagari Extra" w:cs="BRH Devanagari Extra"/>
-                <w:color w:val="000000"/>
-                <w:sz w:val="32"/>
-                <w:szCs w:val="32"/>
-              </w:rPr>
-              <w:t xml:space="preserve">qÉÉ ÅÅrÉÑ ËUlSìþÈ | </w:t>
-            </w:r>
-          </w:p>
           <w:p>
             <w:pPr>
               <w:autoSpaceDE w:val="0"/>
@@ -34016,7 +33272,6 @@
                 <w:szCs w:val="24"/>
                 <w:lang w:bidi="ta-IN"/>
               </w:rPr>
-              <w:lastRenderedPageBreak/>
               <w:t>(4</w:t>
             </w:r>
             <w:r>
@@ -34929,6 +34184,19 @@
           <w:u w:val="single"/>
         </w:rPr>
       </w:pPr>
+    </w:p>
+    <w:p>
+      <w:pPr>
+        <w:spacing w:before="0" w:line="240" w:lineRule="auto"/>
+        <w:jc w:val="center"/>
+        <w:rPr>
+          <w:b/>
+          <w:bCs/>
+          <w:sz w:val="32"/>
+          <w:szCs w:val="32"/>
+          <w:u w:val="single"/>
+        </w:rPr>
+      </w:pPr>
       <w:r>
         <w:rPr>
           <w:b/>
@@ -34937,6 +34205,7 @@
           <w:szCs w:val="32"/>
           <w:u w:val="single"/>
         </w:rPr>
+        <w:lastRenderedPageBreak/>
         <w:t xml:space="preserve">TS </w:t>
       </w:r>
       <w:r>
@@ -35043,34 +34312,32 @@
         <w:rPr>
           <w:b/>
           <w:bCs/>
-          <w:color w:val="FF0000"/>
           <w:sz w:val="32"/>
           <w:szCs w:val="32"/>
           <w:u w:val="single"/>
         </w:rPr>
-        <w:t>31st Mar</w:t>
+        <w:t>30</w:t>
       </w:r>
       <w:r>
         <w:rPr>
           <w:b/>
           <w:bCs/>
-          <w:color w:val="FF0000"/>
           <w:sz w:val="32"/>
           <w:szCs w:val="32"/>
           <w:u w:val="single"/>
+          <w:vertAlign w:val="superscript"/>
         </w:rPr>
-        <w:t xml:space="preserve"> 202</w:t>
+        <w:t>th</w:t>
       </w:r>
       <w:r>
         <w:rPr>
           <w:b/>
           <w:bCs/>
-          <w:color w:val="FF0000"/>
           <w:sz w:val="32"/>
           <w:szCs w:val="32"/>
           <w:u w:val="single"/>
         </w:rPr>
-        <w:t>3</w:t>
+        <w:t xml:space="preserve"> April 2024</w:t>
       </w:r>
     </w:p>
     <w:p>
@@ -36266,6 +35533,7 @@
   <w:style w:type="character" w:default="1" w:styleId="DefaultParagraphFont">
     <w:name w:val="Default Paragraph Font"/>
     <w:uiPriority w:val="1"/>
+    <w:semiHidden/>
     <w:unhideWhenUsed/>
   </w:style>
   <w:style w:type="table" w:default="1" w:styleId="TableNormal">

</xml_diff>

<commit_message>
TS 4.6 Ghanam and Jatai Final files
</commit_message>
<xml_diff>
--- a/TS Jatai Ghanam Project/TS 4.6/TS 4.6 Ghanam Tamil Corrections.docx
+++ b/TS Jatai Ghanam Project/TS 4.6/TS 4.6 Ghanam Tamil Corrections.docx
@@ -142,18 +142,7 @@
           <w:szCs w:val="32"/>
           <w:u w:val="single"/>
         </w:rPr>
-        <w:t>30</w:t>
-      </w:r>
-      <w:r>
-        <w:rPr>
-          <w:b/>
-          <w:bCs/>
-          <w:sz w:val="32"/>
-          <w:szCs w:val="32"/>
-          <w:u w:val="single"/>
-          <w:vertAlign w:val="superscript"/>
-        </w:rPr>
-        <w:t>th</w:t>
+        <w:t>3</w:t>
       </w:r>
       <w:r>
         <w:rPr>
@@ -163,7 +152,37 @@
           <w:szCs w:val="32"/>
           <w:u w:val="single"/>
         </w:rPr>
-        <w:t xml:space="preserve"> April 2024</w:t>
+        <w:t>1st</w:t>
+      </w:r>
+      <w:r>
+        <w:rPr>
+          <w:b/>
+          <w:bCs/>
+          <w:sz w:val="32"/>
+          <w:szCs w:val="32"/>
+          <w:u w:val="single"/>
+        </w:rPr>
+        <w:t xml:space="preserve"> </w:t>
+      </w:r>
+      <w:r>
+        <w:rPr>
+          <w:b/>
+          <w:bCs/>
+          <w:sz w:val="32"/>
+          <w:szCs w:val="32"/>
+          <w:u w:val="single"/>
+        </w:rPr>
+        <w:t>May</w:t>
+      </w:r>
+      <w:r>
+        <w:rPr>
+          <w:b/>
+          <w:bCs/>
+          <w:sz w:val="32"/>
+          <w:szCs w:val="32"/>
+          <w:u w:val="single"/>
+        </w:rPr>
+        <w:t xml:space="preserve"> 2024</w:t>
       </w:r>
       <w:r>
         <w:rPr>
@@ -34316,7 +34335,17 @@
           <w:szCs w:val="32"/>
           <w:u w:val="single"/>
         </w:rPr>
-        <w:t>30</w:t>
+        <w:t>3</w:t>
+      </w:r>
+      <w:r>
+        <w:rPr>
+          <w:b/>
+          <w:bCs/>
+          <w:sz w:val="32"/>
+          <w:szCs w:val="32"/>
+          <w:u w:val="single"/>
+        </w:rPr>
+        <w:t>1</w:t>
       </w:r>
       <w:r>
         <w:rPr>
@@ -34327,7 +34356,7 @@
           <w:u w:val="single"/>
           <w:vertAlign w:val="superscript"/>
         </w:rPr>
-        <w:t>th</w:t>
+        <w:t>st</w:t>
       </w:r>
       <w:r>
         <w:rPr>
@@ -34337,7 +34366,17 @@
           <w:szCs w:val="32"/>
           <w:u w:val="single"/>
         </w:rPr>
-        <w:t xml:space="preserve"> April 2024</w:t>
+        <w:t xml:space="preserve"> May</w:t>
+      </w:r>
+      <w:r>
+        <w:rPr>
+          <w:b/>
+          <w:bCs/>
+          <w:sz w:val="32"/>
+          <w:szCs w:val="32"/>
+          <w:u w:val="single"/>
+        </w:rPr>
+        <w:t xml:space="preserve"> 2024</w:t>
       </w:r>
     </w:p>
     <w:p>

</xml_diff>